<commit_message>
tcs IRA python practice
</commit_message>
<xml_diff>
--- a/python/advance_python.docx
+++ b/python/advance_python.docx
@@ -2153,6 +2153,30 @@
         </w:rPr>
         <w:t>'''</w:t>
       </w:r>
+    </w:p>
+    <w:p>
+      <w:pPr>
+        <w:pStyle w:val="6"/>
+        <w:keepNext w:val="0"/>
+        <w:keepLines w:val="0"/>
+        <w:widowControl/>
+        <w:suppressLineNumbers w:val="0"/>
+        <w:shd w:val="clear" w:fill="F8F9FA"/>
+        <w:spacing w:before="0" w:beforeAutospacing="0" w:line="18" w:lineRule="atLeast"/>
+        <w:ind w:left="0" w:firstLine="0"/>
+        <w:jc w:val="left"/>
+        <w:rPr>
+          <w:rStyle w:val="92"/>
+          <w:rFonts w:hint="default" w:ascii="Arial" w:hAnsi="Arial" w:eastAsia="Arial" w:cs="Arial"/>
+          <w:b/>
+          <w:bCs/>
+          <w:i w:val="0"/>
+          <w:caps w:val="0"/>
+          <w:color w:val="212529"/>
+          <w:spacing w:val="0"/>
+          <w:shd w:val="clear" w:fill="F8F9FA"/>
+        </w:rPr>
+      </w:pPr>
     </w:p>
     <w:p>
       <w:pPr>
@@ -6209,8 +6233,744 @@
           <w:lang w:val="en"/>
         </w:rPr>
       </w:pPr>
+      <w:r>
+        <w:rPr>
+          <w:rFonts w:hint="default"/>
+          <w:lang w:val="en"/>
+        </w:rPr>
+        <w:drawing>
+          <wp:inline distT="0" distB="0" distL="114300" distR="114300">
+            <wp:extent cx="5269230" cy="2962910"/>
+            <wp:effectExtent l="0" t="0" r="7620" b="8890"/>
+            <wp:docPr id="4" name="Picture 4" descr="Screenshot from 2021-03-27 03-09-35"/>
+            <wp:cNvGraphicFramePr>
+              <a:graphicFrameLocks xmlns:a="http://schemas.openxmlformats.org/drawingml/2006/main" noChangeAspect="1"/>
+            </wp:cNvGraphicFramePr>
+            <a:graphic xmlns:a="http://schemas.openxmlformats.org/drawingml/2006/main">
+              <a:graphicData uri="http://schemas.openxmlformats.org/drawingml/2006/picture">
+                <pic:pic xmlns:pic="http://schemas.openxmlformats.org/drawingml/2006/picture">
+                  <pic:nvPicPr>
+                    <pic:cNvPr id="4" name="Picture 4" descr="Screenshot from 2021-03-27 03-09-35"/>
+                    <pic:cNvPicPr>
+                      <a:picLocks noChangeAspect="1"/>
+                    </pic:cNvPicPr>
+                  </pic:nvPicPr>
+                  <pic:blipFill>
+                    <a:blip r:embed="rId8"/>
+                    <a:stretch>
+                      <a:fillRect/>
+                    </a:stretch>
+                  </pic:blipFill>
+                  <pic:spPr>
+                    <a:xfrm>
+                      <a:off x="0" y="0"/>
+                      <a:ext cx="5269230" cy="2962910"/>
+                    </a:xfrm>
+                    <a:prstGeom prst="rect">
+                      <a:avLst/>
+                    </a:prstGeom>
+                  </pic:spPr>
+                </pic:pic>
+              </a:graphicData>
+            </a:graphic>
+          </wp:inline>
+        </w:drawing>
+      </w:r>
+    </w:p>
+    <w:p>
+      <w:pPr>
+        <w:rPr>
+          <w:rFonts w:hint="default"/>
+          <w:lang w:val="en"/>
+        </w:rPr>
+      </w:pPr>
+    </w:p>
+    <w:p>
+      <w:pPr>
+        <w:rPr>
+          <w:rFonts w:hint="default"/>
+          <w:lang w:val="en"/>
+        </w:rPr>
+      </w:pPr>
+      <w:r>
+        <w:rPr>
+          <w:rFonts w:hint="default"/>
+          <w:lang w:val="en"/>
+        </w:rPr>
+        <w:drawing>
+          <wp:inline distT="0" distB="0" distL="114300" distR="114300">
+            <wp:extent cx="5269230" cy="2962910"/>
+            <wp:effectExtent l="0" t="0" r="7620" b="8890"/>
+            <wp:docPr id="6" name="Picture 6" descr="Screenshot from 2021-03-27 03-11-31"/>
+            <wp:cNvGraphicFramePr>
+              <a:graphicFrameLocks xmlns:a="http://schemas.openxmlformats.org/drawingml/2006/main" noChangeAspect="1"/>
+            </wp:cNvGraphicFramePr>
+            <a:graphic xmlns:a="http://schemas.openxmlformats.org/drawingml/2006/main">
+              <a:graphicData uri="http://schemas.openxmlformats.org/drawingml/2006/picture">
+                <pic:pic xmlns:pic="http://schemas.openxmlformats.org/drawingml/2006/picture">
+                  <pic:nvPicPr>
+                    <pic:cNvPr id="6" name="Picture 6" descr="Screenshot from 2021-03-27 03-11-31"/>
+                    <pic:cNvPicPr>
+                      <a:picLocks noChangeAspect="1"/>
+                    </pic:cNvPicPr>
+                  </pic:nvPicPr>
+                  <pic:blipFill>
+                    <a:blip r:embed="rId9"/>
+                    <a:stretch>
+                      <a:fillRect/>
+                    </a:stretch>
+                  </pic:blipFill>
+                  <pic:spPr>
+                    <a:xfrm>
+                      <a:off x="0" y="0"/>
+                      <a:ext cx="5269230" cy="2962910"/>
+                    </a:xfrm>
+                    <a:prstGeom prst="rect">
+                      <a:avLst/>
+                    </a:prstGeom>
+                  </pic:spPr>
+                </pic:pic>
+              </a:graphicData>
+            </a:graphic>
+          </wp:inline>
+        </w:drawing>
+      </w:r>
+    </w:p>
+    <w:p>
+      <w:pPr>
+        <w:rPr>
+          <w:rFonts w:hint="default"/>
+          <w:lang w:val="en"/>
+        </w:rPr>
+      </w:pPr>
+    </w:p>
+    <w:p>
+      <w:pPr>
+        <w:ind w:firstLine="420" w:firstLineChars="0"/>
+        <w:rPr>
+          <w:rFonts w:hint="default"/>
+          <w:lang w:val="en"/>
+        </w:rPr>
+      </w:pPr>
+      <w:r>
+        <w:rPr>
+          <w:rFonts w:hint="default"/>
+          <w:lang w:val="en"/>
+        </w:rPr>
+        <w:drawing>
+          <wp:inline distT="0" distB="0" distL="114300" distR="114300">
+            <wp:extent cx="5269230" cy="2962910"/>
+            <wp:effectExtent l="0" t="0" r="7620" b="8890"/>
+            <wp:docPr id="7" name="Picture 7" descr="Screenshot from 2021-03-27 03-13-01"/>
+            <wp:cNvGraphicFramePr>
+              <a:graphicFrameLocks xmlns:a="http://schemas.openxmlformats.org/drawingml/2006/main" noChangeAspect="1"/>
+            </wp:cNvGraphicFramePr>
+            <a:graphic xmlns:a="http://schemas.openxmlformats.org/drawingml/2006/main">
+              <a:graphicData uri="http://schemas.openxmlformats.org/drawingml/2006/picture">
+                <pic:pic xmlns:pic="http://schemas.openxmlformats.org/drawingml/2006/picture">
+                  <pic:nvPicPr>
+                    <pic:cNvPr id="7" name="Picture 7" descr="Screenshot from 2021-03-27 03-13-01"/>
+                    <pic:cNvPicPr>
+                      <a:picLocks noChangeAspect="1"/>
+                    </pic:cNvPicPr>
+                  </pic:nvPicPr>
+                  <pic:blipFill>
+                    <a:blip r:embed="rId10"/>
+                    <a:stretch>
+                      <a:fillRect/>
+                    </a:stretch>
+                  </pic:blipFill>
+                  <pic:spPr>
+                    <a:xfrm>
+                      <a:off x="0" y="0"/>
+                      <a:ext cx="5269230" cy="2962910"/>
+                    </a:xfrm>
+                    <a:prstGeom prst="rect">
+                      <a:avLst/>
+                    </a:prstGeom>
+                  </pic:spPr>
+                </pic:pic>
+              </a:graphicData>
+            </a:graphic>
+          </wp:inline>
+        </w:drawing>
+      </w:r>
+    </w:p>
+    <w:p>
+      <w:pPr>
+        <w:ind w:firstLine="420" w:firstLineChars="0"/>
+        <w:rPr>
+          <w:rFonts w:hint="default"/>
+          <w:lang w:val="en"/>
+        </w:rPr>
+      </w:pPr>
+    </w:p>
+    <w:p>
+      <w:pPr>
+        <w:ind w:firstLine="420" w:firstLineChars="0"/>
+        <w:rPr>
+          <w:rFonts w:hint="default"/>
+          <w:lang w:val="en"/>
+        </w:rPr>
+      </w:pPr>
+      <w:r>
+        <w:rPr>
+          <w:rFonts w:hint="default"/>
+          <w:lang w:val="en"/>
+        </w:rPr>
+        <w:drawing>
+          <wp:inline distT="0" distB="0" distL="114300" distR="114300">
+            <wp:extent cx="5269230" cy="2962910"/>
+            <wp:effectExtent l="0" t="0" r="7620" b="8890"/>
+            <wp:docPr id="8" name="Picture 8" descr="Screenshot from 2021-03-27 03-15-23"/>
+            <wp:cNvGraphicFramePr>
+              <a:graphicFrameLocks xmlns:a="http://schemas.openxmlformats.org/drawingml/2006/main" noChangeAspect="1"/>
+            </wp:cNvGraphicFramePr>
+            <a:graphic xmlns:a="http://schemas.openxmlformats.org/drawingml/2006/main">
+              <a:graphicData uri="http://schemas.openxmlformats.org/drawingml/2006/picture">
+                <pic:pic xmlns:pic="http://schemas.openxmlformats.org/drawingml/2006/picture">
+                  <pic:nvPicPr>
+                    <pic:cNvPr id="8" name="Picture 8" descr="Screenshot from 2021-03-27 03-15-23"/>
+                    <pic:cNvPicPr>
+                      <a:picLocks noChangeAspect="1"/>
+                    </pic:cNvPicPr>
+                  </pic:nvPicPr>
+                  <pic:blipFill>
+                    <a:blip r:embed="rId11"/>
+                    <a:stretch>
+                      <a:fillRect/>
+                    </a:stretch>
+                  </pic:blipFill>
+                  <pic:spPr>
+                    <a:xfrm>
+                      <a:off x="0" y="0"/>
+                      <a:ext cx="5269230" cy="2962910"/>
+                    </a:xfrm>
+                    <a:prstGeom prst="rect">
+                      <a:avLst/>
+                    </a:prstGeom>
+                  </pic:spPr>
+                </pic:pic>
+              </a:graphicData>
+            </a:graphic>
+          </wp:inline>
+        </w:drawing>
+      </w:r>
+    </w:p>
+    <w:p>
+      <w:pPr>
+        <w:ind w:firstLine="420" w:firstLineChars="0"/>
+        <w:rPr>
+          <w:rFonts w:hint="default"/>
+          <w:lang w:val="en"/>
+        </w:rPr>
+      </w:pPr>
+    </w:p>
+    <w:p>
+      <w:pPr>
+        <w:ind w:firstLine="420" w:firstLineChars="0"/>
+        <w:rPr>
+          <w:rFonts w:hint="default"/>
+          <w:lang w:val="en"/>
+        </w:rPr>
+      </w:pPr>
+      <w:r>
+        <w:rPr>
+          <w:rFonts w:hint="default"/>
+          <w:lang w:val="en"/>
+        </w:rPr>
+        <w:drawing>
+          <wp:inline distT="0" distB="0" distL="114300" distR="114300">
+            <wp:extent cx="5269230" cy="2962910"/>
+            <wp:effectExtent l="0" t="0" r="7620" b="8890"/>
+            <wp:docPr id="9" name="Picture 9" descr="Screenshot from 2021-03-27 03-16-28"/>
+            <wp:cNvGraphicFramePr>
+              <a:graphicFrameLocks xmlns:a="http://schemas.openxmlformats.org/drawingml/2006/main" noChangeAspect="1"/>
+            </wp:cNvGraphicFramePr>
+            <a:graphic xmlns:a="http://schemas.openxmlformats.org/drawingml/2006/main">
+              <a:graphicData uri="http://schemas.openxmlformats.org/drawingml/2006/picture">
+                <pic:pic xmlns:pic="http://schemas.openxmlformats.org/drawingml/2006/picture">
+                  <pic:nvPicPr>
+                    <pic:cNvPr id="9" name="Picture 9" descr="Screenshot from 2021-03-27 03-16-28"/>
+                    <pic:cNvPicPr>
+                      <a:picLocks noChangeAspect="1"/>
+                    </pic:cNvPicPr>
+                  </pic:nvPicPr>
+                  <pic:blipFill>
+                    <a:blip r:embed="rId12"/>
+                    <a:stretch>
+                      <a:fillRect/>
+                    </a:stretch>
+                  </pic:blipFill>
+                  <pic:spPr>
+                    <a:xfrm>
+                      <a:off x="0" y="0"/>
+                      <a:ext cx="5269230" cy="2962910"/>
+                    </a:xfrm>
+                    <a:prstGeom prst="rect">
+                      <a:avLst/>
+                    </a:prstGeom>
+                  </pic:spPr>
+                </pic:pic>
+              </a:graphicData>
+            </a:graphic>
+          </wp:inline>
+        </w:drawing>
+      </w:r>
+    </w:p>
+    <w:p>
+      <w:pPr>
+        <w:ind w:firstLine="420" w:firstLineChars="0"/>
+        <w:rPr>
+          <w:rFonts w:hint="default"/>
+          <w:lang w:val="en"/>
+        </w:rPr>
+      </w:pPr>
+    </w:p>
+    <w:p>
+      <w:pPr>
+        <w:ind w:firstLine="420" w:firstLineChars="0"/>
+        <w:rPr>
+          <w:rFonts w:hint="default"/>
+          <w:lang w:val="en"/>
+        </w:rPr>
+      </w:pPr>
+    </w:p>
+    <w:p>
+      <w:pPr>
+        <w:ind w:firstLine="420" w:firstLineChars="0"/>
+        <w:rPr>
+          <w:rFonts w:hint="default"/>
+          <w:lang w:val="en"/>
+        </w:rPr>
+      </w:pPr>
+      <w:r>
+        <w:rPr>
+          <w:rFonts w:hint="default"/>
+          <w:lang w:val="en"/>
+        </w:rPr>
+        <w:t>the main difference in List or tuple is list can be modified but tuples cann’t</w:t>
+      </w:r>
+    </w:p>
+    <w:p>
+      <w:pPr>
+        <w:rPr>
+          <w:rFonts w:hint="default"/>
+          <w:lang w:val="en"/>
+        </w:rPr>
+      </w:pPr>
+      <w:r>
+        <w:rPr>
+          <w:rFonts w:hint="default"/>
+          <w:lang w:val="en"/>
+        </w:rPr>
+        <w:drawing>
+          <wp:inline distT="0" distB="0" distL="114300" distR="114300">
+            <wp:extent cx="5269230" cy="2962910"/>
+            <wp:effectExtent l="0" t="0" r="7620" b="8890"/>
+            <wp:docPr id="10" name="Picture 10" descr="Screenshot from 2021-03-27 03-25-57"/>
+            <wp:cNvGraphicFramePr>
+              <a:graphicFrameLocks xmlns:a="http://schemas.openxmlformats.org/drawingml/2006/main" noChangeAspect="1"/>
+            </wp:cNvGraphicFramePr>
+            <a:graphic xmlns:a="http://schemas.openxmlformats.org/drawingml/2006/main">
+              <a:graphicData uri="http://schemas.openxmlformats.org/drawingml/2006/picture">
+                <pic:pic xmlns:pic="http://schemas.openxmlformats.org/drawingml/2006/picture">
+                  <pic:nvPicPr>
+                    <pic:cNvPr id="10" name="Picture 10" descr="Screenshot from 2021-03-27 03-25-57"/>
+                    <pic:cNvPicPr>
+                      <a:picLocks noChangeAspect="1"/>
+                    </pic:cNvPicPr>
+                  </pic:nvPicPr>
+                  <pic:blipFill>
+                    <a:blip r:embed="rId13"/>
+                    <a:stretch>
+                      <a:fillRect/>
+                    </a:stretch>
+                  </pic:blipFill>
+                  <pic:spPr>
+                    <a:xfrm>
+                      <a:off x="0" y="0"/>
+                      <a:ext cx="5269230" cy="2962910"/>
+                    </a:xfrm>
+                    <a:prstGeom prst="rect">
+                      <a:avLst/>
+                    </a:prstGeom>
+                  </pic:spPr>
+                </pic:pic>
+              </a:graphicData>
+            </a:graphic>
+          </wp:inline>
+        </w:drawing>
+      </w:r>
+    </w:p>
+    <w:p>
+      <w:pPr>
+        <w:rPr>
+          <w:rFonts w:hint="default"/>
+          <w:lang w:val="en"/>
+        </w:rPr>
+      </w:pPr>
+    </w:p>
+    <w:p>
+      <w:pPr>
+        <w:rPr>
+          <w:rFonts w:hint="default"/>
+          <w:lang w:val="en"/>
+        </w:rPr>
+      </w:pPr>
+      <w:r>
+        <w:rPr>
+          <w:rFonts w:hint="default"/>
+          <w:lang w:val="en"/>
+        </w:rPr>
+        <w:drawing>
+          <wp:inline distT="0" distB="0" distL="114300" distR="114300">
+            <wp:extent cx="5269230" cy="2962910"/>
+            <wp:effectExtent l="0" t="0" r="7620" b="8890"/>
+            <wp:docPr id="12" name="Picture 12" descr="Screenshot from 2021-03-27 03-26-20"/>
+            <wp:cNvGraphicFramePr>
+              <a:graphicFrameLocks xmlns:a="http://schemas.openxmlformats.org/drawingml/2006/main" noChangeAspect="1"/>
+            </wp:cNvGraphicFramePr>
+            <a:graphic xmlns:a="http://schemas.openxmlformats.org/drawingml/2006/main">
+              <a:graphicData uri="http://schemas.openxmlformats.org/drawingml/2006/picture">
+                <pic:pic xmlns:pic="http://schemas.openxmlformats.org/drawingml/2006/picture">
+                  <pic:nvPicPr>
+                    <pic:cNvPr id="12" name="Picture 12" descr="Screenshot from 2021-03-27 03-26-20"/>
+                    <pic:cNvPicPr>
+                      <a:picLocks noChangeAspect="1"/>
+                    </pic:cNvPicPr>
+                  </pic:nvPicPr>
+                  <pic:blipFill>
+                    <a:blip r:embed="rId14"/>
+                    <a:stretch>
+                      <a:fillRect/>
+                    </a:stretch>
+                  </pic:blipFill>
+                  <pic:spPr>
+                    <a:xfrm>
+                      <a:off x="0" y="0"/>
+                      <a:ext cx="5269230" cy="2962910"/>
+                    </a:xfrm>
+                    <a:prstGeom prst="rect">
+                      <a:avLst/>
+                    </a:prstGeom>
+                  </pic:spPr>
+                </pic:pic>
+              </a:graphicData>
+            </a:graphic>
+          </wp:inline>
+        </w:drawing>
+      </w:r>
+    </w:p>
+    <w:p>
+      <w:pPr>
+        <w:rPr>
+          <w:rFonts w:hint="default"/>
+          <w:lang w:val="en"/>
+        </w:rPr>
+      </w:pPr>
+    </w:p>
+    <w:p>
+      <w:pPr>
+        <w:rPr>
+          <w:rFonts w:hint="default"/>
+          <w:lang w:val="en"/>
+        </w:rPr>
+      </w:pPr>
+    </w:p>
+    <w:p>
+      <w:pPr>
+        <w:rPr>
+          <w:rFonts w:hint="default"/>
+          <w:lang w:val="en"/>
+        </w:rPr>
+      </w:pPr>
+      <w:r>
+        <w:rPr>
+          <w:rFonts w:hint="default"/>
+          <w:lang w:val="en"/>
+        </w:rPr>
+        <w:drawing>
+          <wp:inline distT="0" distB="0" distL="114300" distR="114300">
+            <wp:extent cx="5269230" cy="2962910"/>
+            <wp:effectExtent l="0" t="0" r="7620" b="8890"/>
+            <wp:docPr id="13" name="Picture 13" descr="Screenshot from 2021-03-27 03-47-34"/>
+            <wp:cNvGraphicFramePr>
+              <a:graphicFrameLocks xmlns:a="http://schemas.openxmlformats.org/drawingml/2006/main" noChangeAspect="1"/>
+            </wp:cNvGraphicFramePr>
+            <a:graphic xmlns:a="http://schemas.openxmlformats.org/drawingml/2006/main">
+              <a:graphicData uri="http://schemas.openxmlformats.org/drawingml/2006/picture">
+                <pic:pic xmlns:pic="http://schemas.openxmlformats.org/drawingml/2006/picture">
+                  <pic:nvPicPr>
+                    <pic:cNvPr id="13" name="Picture 13" descr="Screenshot from 2021-03-27 03-47-34"/>
+                    <pic:cNvPicPr>
+                      <a:picLocks noChangeAspect="1"/>
+                    </pic:cNvPicPr>
+                  </pic:nvPicPr>
+                  <pic:blipFill>
+                    <a:blip r:embed="rId15"/>
+                    <a:stretch>
+                      <a:fillRect/>
+                    </a:stretch>
+                  </pic:blipFill>
+                  <pic:spPr>
+                    <a:xfrm>
+                      <a:off x="0" y="0"/>
+                      <a:ext cx="5269230" cy="2962910"/>
+                    </a:xfrm>
+                    <a:prstGeom prst="rect">
+                      <a:avLst/>
+                    </a:prstGeom>
+                  </pic:spPr>
+                </pic:pic>
+              </a:graphicData>
+            </a:graphic>
+          </wp:inline>
+        </w:drawing>
+      </w:r>
+    </w:p>
+    <w:p>
+      <w:pPr>
+        <w:rPr>
+          <w:rFonts w:hint="default"/>
+          <w:lang w:val="en"/>
+        </w:rPr>
+      </w:pPr>
+    </w:p>
+    <w:p>
+      <w:pPr>
+        <w:rPr>
+          <w:rFonts w:hint="default"/>
+          <w:lang w:val="en"/>
+        </w:rPr>
+      </w:pPr>
+      <w:r>
+        <w:rPr>
+          <w:rFonts w:hint="default"/>
+          <w:lang w:val="en"/>
+        </w:rPr>
+        <w:drawing>
+          <wp:inline distT="0" distB="0" distL="114300" distR="114300">
+            <wp:extent cx="5269230" cy="2962910"/>
+            <wp:effectExtent l="0" t="0" r="7620" b="8890"/>
+            <wp:docPr id="14" name="Picture 14" descr="Screenshot from 2021-03-27 03-48-13"/>
+            <wp:cNvGraphicFramePr>
+              <a:graphicFrameLocks xmlns:a="http://schemas.openxmlformats.org/drawingml/2006/main" noChangeAspect="1"/>
+            </wp:cNvGraphicFramePr>
+            <a:graphic xmlns:a="http://schemas.openxmlformats.org/drawingml/2006/main">
+              <a:graphicData uri="http://schemas.openxmlformats.org/drawingml/2006/picture">
+                <pic:pic xmlns:pic="http://schemas.openxmlformats.org/drawingml/2006/picture">
+                  <pic:nvPicPr>
+                    <pic:cNvPr id="14" name="Picture 14" descr="Screenshot from 2021-03-27 03-48-13"/>
+                    <pic:cNvPicPr>
+                      <a:picLocks noChangeAspect="1"/>
+                    </pic:cNvPicPr>
+                  </pic:nvPicPr>
+                  <pic:blipFill>
+                    <a:blip r:embed="rId16"/>
+                    <a:stretch>
+                      <a:fillRect/>
+                    </a:stretch>
+                  </pic:blipFill>
+                  <pic:spPr>
+                    <a:xfrm>
+                      <a:off x="0" y="0"/>
+                      <a:ext cx="5269230" cy="2962910"/>
+                    </a:xfrm>
+                    <a:prstGeom prst="rect">
+                      <a:avLst/>
+                    </a:prstGeom>
+                  </pic:spPr>
+                </pic:pic>
+              </a:graphicData>
+            </a:graphic>
+          </wp:inline>
+        </w:drawing>
+      </w:r>
+    </w:p>
+    <w:p>
+      <w:pPr>
+        <w:rPr>
+          <w:rFonts w:hint="default"/>
+          <w:lang w:val="en"/>
+        </w:rPr>
+      </w:pPr>
+    </w:p>
+    <w:p>
+      <w:pPr>
+        <w:rPr>
+          <w:rFonts w:hint="default"/>
+          <w:lang w:val="en"/>
+        </w:rPr>
+      </w:pPr>
+    </w:p>
+    <w:p>
+      <w:pPr>
+        <w:rPr>
+          <w:rFonts w:hint="default"/>
+          <w:lang w:val="en"/>
+        </w:rPr>
+      </w:pPr>
+    </w:p>
+    <w:p>
+      <w:pPr>
+        <w:rPr>
+          <w:rFonts w:hint="default"/>
+          <w:lang w:val="en"/>
+        </w:rPr>
+      </w:pPr>
+    </w:p>
+    <w:p>
+      <w:pPr>
+        <w:rPr>
+          <w:rFonts w:hint="default"/>
+          <w:lang w:val="en"/>
+        </w:rPr>
+      </w:pPr>
+      <w:r>
+        <w:rPr>
+          <w:rFonts w:hint="default"/>
+          <w:lang w:val="en"/>
+        </w:rPr>
+        <w:drawing>
+          <wp:inline distT="0" distB="0" distL="114300" distR="114300">
+            <wp:extent cx="5269230" cy="2962910"/>
+            <wp:effectExtent l="0" t="0" r="7620" b="8890"/>
+            <wp:docPr id="15" name="Picture 15" descr="Screenshot from 2021-03-27 03-48-44"/>
+            <wp:cNvGraphicFramePr>
+              <a:graphicFrameLocks xmlns:a="http://schemas.openxmlformats.org/drawingml/2006/main" noChangeAspect="1"/>
+            </wp:cNvGraphicFramePr>
+            <a:graphic xmlns:a="http://schemas.openxmlformats.org/drawingml/2006/main">
+              <a:graphicData uri="http://schemas.openxmlformats.org/drawingml/2006/picture">
+                <pic:pic xmlns:pic="http://schemas.openxmlformats.org/drawingml/2006/picture">
+                  <pic:nvPicPr>
+                    <pic:cNvPr id="15" name="Picture 15" descr="Screenshot from 2021-03-27 03-48-44"/>
+                    <pic:cNvPicPr>
+                      <a:picLocks noChangeAspect="1"/>
+                    </pic:cNvPicPr>
+                  </pic:nvPicPr>
+                  <pic:blipFill>
+                    <a:blip r:embed="rId17"/>
+                    <a:stretch>
+                      <a:fillRect/>
+                    </a:stretch>
+                  </pic:blipFill>
+                  <pic:spPr>
+                    <a:xfrm>
+                      <a:off x="0" y="0"/>
+                      <a:ext cx="5269230" cy="2962910"/>
+                    </a:xfrm>
+                    <a:prstGeom prst="rect">
+                      <a:avLst/>
+                    </a:prstGeom>
+                  </pic:spPr>
+                </pic:pic>
+              </a:graphicData>
+            </a:graphic>
+          </wp:inline>
+        </w:drawing>
+      </w:r>
+    </w:p>
+    <w:p>
+      <w:pPr>
+        <w:rPr>
+          <w:rFonts w:hint="default"/>
+          <w:lang w:val="en"/>
+        </w:rPr>
+      </w:pPr>
+    </w:p>
+    <w:p>
+      <w:pPr>
+        <w:rPr>
+          <w:rFonts w:hint="default"/>
+          <w:lang w:val="en"/>
+        </w:rPr>
+      </w:pPr>
+      <w:r>
+        <w:rPr>
+          <w:rFonts w:hint="default"/>
+          <w:lang w:val="en"/>
+        </w:rPr>
+        <w:drawing>
+          <wp:inline distT="0" distB="0" distL="114300" distR="114300">
+            <wp:extent cx="5269230" cy="2962910"/>
+            <wp:effectExtent l="0" t="0" r="7620" b="8890"/>
+            <wp:docPr id="16" name="Picture 16" descr="Screenshot from 2021-03-27 03-49-08"/>
+            <wp:cNvGraphicFramePr>
+              <a:graphicFrameLocks xmlns:a="http://schemas.openxmlformats.org/drawingml/2006/main" noChangeAspect="1"/>
+            </wp:cNvGraphicFramePr>
+            <a:graphic xmlns:a="http://schemas.openxmlformats.org/drawingml/2006/main">
+              <a:graphicData uri="http://schemas.openxmlformats.org/drawingml/2006/picture">
+                <pic:pic xmlns:pic="http://schemas.openxmlformats.org/drawingml/2006/picture">
+                  <pic:nvPicPr>
+                    <pic:cNvPr id="16" name="Picture 16" descr="Screenshot from 2021-03-27 03-49-08"/>
+                    <pic:cNvPicPr>
+                      <a:picLocks noChangeAspect="1"/>
+                    </pic:cNvPicPr>
+                  </pic:nvPicPr>
+                  <pic:blipFill>
+                    <a:blip r:embed="rId18"/>
+                    <a:stretch>
+                      <a:fillRect/>
+                    </a:stretch>
+                  </pic:blipFill>
+                  <pic:spPr>
+                    <a:xfrm>
+                      <a:off x="0" y="0"/>
+                      <a:ext cx="5269230" cy="2962910"/>
+                    </a:xfrm>
+                    <a:prstGeom prst="rect">
+                      <a:avLst/>
+                    </a:prstGeom>
+                  </pic:spPr>
+                </pic:pic>
+              </a:graphicData>
+            </a:graphic>
+          </wp:inline>
+        </w:drawing>
+      </w:r>
       <w:bookmarkStart w:id="0" w:name="_GoBack"/>
       <w:bookmarkEnd w:id="0"/>
+    </w:p>
+    <w:p>
+      <w:pPr>
+        <w:rPr>
+          <w:rFonts w:hint="default"/>
+          <w:lang w:val="en"/>
+        </w:rPr>
+      </w:pPr>
+    </w:p>
+    <w:p>
+      <w:pPr>
+        <w:rPr>
+          <w:rFonts w:hint="default"/>
+          <w:lang w:val="en"/>
+        </w:rPr>
+      </w:pPr>
+    </w:p>
+    <w:p>
+      <w:pPr>
+        <w:rPr>
+          <w:rFonts w:hint="default"/>
+          <w:lang w:val="en"/>
+        </w:rPr>
+      </w:pPr>
+    </w:p>
+    <w:p>
+      <w:pPr>
+        <w:rPr>
+          <w:rFonts w:hint="default"/>
+          <w:lang w:val="en"/>
+        </w:rPr>
+      </w:pPr>
+    </w:p>
+    <w:p>
+      <w:pPr>
+        <w:rPr>
+          <w:rFonts w:hint="default"/>
+          <w:lang w:val="en"/>
+        </w:rPr>
+      </w:pPr>
     </w:p>
     <w:sectPr>
       <w:pgSz w:w="11906" w:h="16838"/>

</xml_diff>